<commit_message>
added 2 and 3 labs
</commit_message>
<xml_diff>
--- a/laba1/Lab-1_Strilchuk_M_IT-04.docx
+++ b/laba1/Lab-1_Strilchuk_M_IT-04.docx
@@ -7028,17 +7028,19 @@
           <w:lang w:val="en-US"/>
         </w:rPr>
         <w:tab/>
-        <w:t xml:space="preserve">state = </w:t>
-      </w:r>
-      <w:r>
+        <w:t>state = frontier.dequeue()</w:t>
+      </w:r>
+    </w:p>
+    <w:p>
+      <w:pPr>
+        <w:jc w:val="left"/>
         <w:rPr>
           <w:i/>
           <w:iCs/>
           <w:sz w:val="24"/>
           <w:lang w:val="en-US"/>
         </w:rPr>
-        <w:t>frontier</w:t>
-      </w:r>
+      </w:pPr>
       <w:r>
         <w:rPr>
           <w:i/>
@@ -7046,28 +7048,29 @@
           <w:sz w:val="24"/>
           <w:lang w:val="en-US"/>
         </w:rPr>
-        <w:t>.dequeue()</w:t>
-      </w:r>
-    </w:p>
-    <w:p>
-      <w:pPr>
-        <w:jc w:val="left"/>
+        <w:tab/>
+      </w:r>
+      <w:r>
         <w:rPr>
           <w:i/>
           <w:iCs/>
           <w:sz w:val="24"/>
           <w:lang w:val="en-US"/>
         </w:rPr>
-      </w:pPr>
-      <w:r>
+        <w:tab/>
+        <w:t>explored.add(state)</w:t>
+      </w:r>
+    </w:p>
+    <w:p>
+      <w:pPr>
+        <w:jc w:val="left"/>
         <w:rPr>
           <w:i/>
           <w:iCs/>
           <w:sz w:val="24"/>
           <w:lang w:val="en-US"/>
         </w:rPr>
-        <w:tab/>
-      </w:r>
+      </w:pPr>
       <w:r>
         <w:rPr>
           <w:i/>
@@ -7076,28 +7079,27 @@
           <w:lang w:val="en-US"/>
         </w:rPr>
         <w:tab/>
-        <w:t>explored.add(state)</w:t>
-      </w:r>
-    </w:p>
-    <w:p>
-      <w:pPr>
-        <w:jc w:val="left"/>
+      </w:r>
+      <w:r>
         <w:rPr>
           <w:i/>
           <w:iCs/>
           <w:sz w:val="24"/>
           <w:lang w:val="en-US"/>
         </w:rPr>
-      </w:pPr>
-      <w:r>
+        <w:tab/>
+      </w:r>
+    </w:p>
+    <w:p>
+      <w:pPr>
+        <w:jc w:val="left"/>
         <w:rPr>
           <w:i/>
           <w:iCs/>
           <w:sz w:val="24"/>
           <w:lang w:val="en-US"/>
         </w:rPr>
-        <w:tab/>
-      </w:r>
+      </w:pPr>
       <w:r>
         <w:rPr>
           <w:i/>
@@ -7107,26 +7109,27 @@
         </w:rPr>
         <w:tab/>
       </w:r>
-    </w:p>
-    <w:p>
-      <w:pPr>
-        <w:jc w:val="left"/>
+      <w:r>
         <w:rPr>
           <w:i/>
           <w:iCs/>
           <w:sz w:val="24"/>
           <w:lang w:val="en-US"/>
         </w:rPr>
-      </w:pPr>
-      <w:r>
+        <w:tab/>
+        <w:t>if goalTest(state):</w:t>
+      </w:r>
+    </w:p>
+    <w:p>
+      <w:pPr>
+        <w:jc w:val="left"/>
         <w:rPr>
           <w:i/>
           <w:iCs/>
           <w:sz w:val="24"/>
           <w:lang w:val="en-US"/>
         </w:rPr>
-        <w:tab/>
-      </w:r>
+      </w:pPr>
       <w:r>
         <w:rPr>
           <w:i/>
@@ -7135,19 +7138,16 @@
           <w:lang w:val="en-US"/>
         </w:rPr>
         <w:tab/>
-        <w:t>if goalTest(state):</w:t>
-      </w:r>
-    </w:p>
-    <w:p>
-      <w:pPr>
-        <w:jc w:val="left"/>
+      </w:r>
+      <w:r>
         <w:rPr>
           <w:i/>
           <w:iCs/>
           <w:sz w:val="24"/>
           <w:lang w:val="en-US"/>
         </w:rPr>
-      </w:pPr>
+        <w:tab/>
+      </w:r>
       <w:r>
         <w:rPr>
           <w:i/>
@@ -7156,16 +7156,19 @@
           <w:lang w:val="en-US"/>
         </w:rPr>
         <w:tab/>
-      </w:r>
-      <w:r>
+        <w:t>return Success(state)</w:t>
+      </w:r>
+    </w:p>
+    <w:p>
+      <w:pPr>
+        <w:jc w:val="left"/>
         <w:rPr>
           <w:i/>
           <w:iCs/>
           <w:sz w:val="24"/>
           <w:lang w:val="en-US"/>
         </w:rPr>
-        <w:tab/>
-      </w:r>
+      </w:pPr>
       <w:r>
         <w:rPr>
           <w:i/>
@@ -7174,28 +7177,28 @@
           <w:lang w:val="en-US"/>
         </w:rPr>
         <w:tab/>
-        <w:t>return Success(state)</w:t>
-      </w:r>
-    </w:p>
-    <w:p>
-      <w:pPr>
-        <w:jc w:val="left"/>
+      </w:r>
+      <w:r>
         <w:rPr>
           <w:i/>
           <w:iCs/>
           <w:sz w:val="24"/>
           <w:lang w:val="en-US"/>
         </w:rPr>
-      </w:pPr>
-      <w:r>
+        <w:tab/>
+        <w:t>for neighbor in state.neighbors():</w:t>
+      </w:r>
+    </w:p>
+    <w:p>
+      <w:pPr>
+        <w:jc w:val="left"/>
         <w:rPr>
           <w:i/>
           <w:iCs/>
           <w:sz w:val="24"/>
           <w:lang w:val="en-US"/>
         </w:rPr>
-        <w:tab/>
-      </w:r>
+      </w:pPr>
       <w:r>
         <w:rPr>
           <w:i/>
@@ -7204,19 +7207,16 @@
           <w:lang w:val="en-US"/>
         </w:rPr>
         <w:tab/>
-        <w:t>for neighbor in state.neighbors():</w:t>
-      </w:r>
-    </w:p>
-    <w:p>
-      <w:pPr>
-        <w:jc w:val="left"/>
+      </w:r>
+      <w:r>
         <w:rPr>
           <w:i/>
           <w:iCs/>
           <w:sz w:val="24"/>
           <w:lang w:val="en-US"/>
         </w:rPr>
-      </w:pPr>
+        <w:tab/>
+      </w:r>
       <w:r>
         <w:rPr>
           <w:i/>
@@ -7225,6 +7225,7 @@
           <w:lang w:val="en-US"/>
         </w:rPr>
         <w:tab/>
+        <w:t>if neighbor not in frontier</w:t>
       </w:r>
       <w:r>
         <w:rPr>
@@ -7233,18 +7234,19 @@
           <w:sz w:val="24"/>
           <w:lang w:val="en-US"/>
         </w:rPr>
-        <w:tab/>
-      </w:r>
-      <w:r>
+        <w:t xml:space="preserve"> &amp;&amp; explored:</w:t>
+      </w:r>
+    </w:p>
+    <w:p>
+      <w:pPr>
+        <w:jc w:val="left"/>
         <w:rPr>
           <w:i/>
           <w:iCs/>
           <w:sz w:val="24"/>
           <w:lang w:val="en-US"/>
         </w:rPr>
-        <w:tab/>
-        <w:t xml:space="preserve">if </w:t>
-      </w:r>
+      </w:pPr>
       <w:r>
         <w:rPr>
           <w:i/>
@@ -7252,7 +7254,7 @@
           <w:sz w:val="24"/>
           <w:lang w:val="en-US"/>
         </w:rPr>
-        <w:t>neighbor</w:t>
+        <w:tab/>
       </w:r>
       <w:r>
         <w:rPr>
@@ -7261,7 +7263,7 @@
           <w:sz w:val="24"/>
           <w:lang w:val="en-US"/>
         </w:rPr>
-        <w:t xml:space="preserve"> not in </w:t>
+        <w:tab/>
       </w:r>
       <w:r>
         <w:rPr>
@@ -7270,7 +7272,7 @@
           <w:sz w:val="24"/>
           <w:lang w:val="en-US"/>
         </w:rPr>
-        <w:t>frontier</w:t>
+        <w:tab/>
       </w:r>
       <w:r>
         <w:rPr>
@@ -7279,72 +7281,8 @@
           <w:sz w:val="24"/>
           <w:lang w:val="en-US"/>
         </w:rPr>
-        <w:t xml:space="preserve"> &amp;&amp; explored:</w:t>
-      </w:r>
-    </w:p>
-    <w:p>
-      <w:pPr>
-        <w:jc w:val="left"/>
-        <w:rPr>
-          <w:i/>
-          <w:iCs/>
-          <w:sz w:val="24"/>
-          <w:lang w:val="en-US"/>
-        </w:rPr>
-      </w:pPr>
-      <w:r>
-        <w:rPr>
-          <w:i/>
-          <w:iCs/>
-          <w:sz w:val="24"/>
-          <w:lang w:val="en-US"/>
-        </w:rPr>
         <w:tab/>
-      </w:r>
-      <w:r>
-        <w:rPr>
-          <w:i/>
-          <w:iCs/>
-          <w:sz w:val="24"/>
-          <w:lang w:val="en-US"/>
-        </w:rPr>
-        <w:tab/>
-      </w:r>
-      <w:r>
-        <w:rPr>
-          <w:i/>
-          <w:iCs/>
-          <w:sz w:val="24"/>
-          <w:lang w:val="en-US"/>
-        </w:rPr>
-        <w:tab/>
-      </w:r>
-      <w:r>
-        <w:rPr>
-          <w:i/>
-          <w:iCs/>
-          <w:sz w:val="24"/>
-          <w:lang w:val="en-US"/>
-        </w:rPr>
-        <w:tab/>
-      </w:r>
-      <w:r>
-        <w:rPr>
-          <w:i/>
-          <w:iCs/>
-          <w:sz w:val="24"/>
-          <w:lang w:val="en-US"/>
-        </w:rPr>
-        <w:t>frontier</w:t>
-      </w:r>
-      <w:r>
-        <w:rPr>
-          <w:i/>
-          <w:iCs/>
-          <w:sz w:val="24"/>
-          <w:lang w:val="en-US"/>
-        </w:rPr>
-        <w:t>.enqueue(neighbor)</w:t>
+        <w:t>frontier.enqueue(neighbor)</w:t>
       </w:r>
     </w:p>
     <w:p>
@@ -7742,6 +7680,11 @@
       <w:bookmarkEnd w:id="23"/>
       <w:bookmarkEnd w:id="24"/>
       <w:bookmarkEnd w:id="25"/>
+    </w:p>
+    <w:p>
+      <w:r>
+        <w:t>https://github.com/Mishanych/Algorithms.git</w:t>
+      </w:r>
     </w:p>
     <w:p>
       <w:pPr>
@@ -8403,13 +8346,7 @@
         <w:rPr>
           <w:lang w:val="en-US"/>
         </w:rPr>
-        <w:t>R</w:t>
-      </w:r>
-      <w:r>
-        <w:rPr>
-          <w:lang w:val="en-US"/>
-        </w:rPr>
-        <w:t>BFS_search.py</w:t>
+        <w:t>RBFS_search.py</w:t>
       </w:r>
     </w:p>
     <w:p>
@@ -8856,6 +8793,16 @@
           <w:lang w:val="en-US" w:eastAsia="en-US"/>
         </w:rPr>
         <w:br/>
+      </w:r>
+      <w:r>
+        <w:rPr>
+          <w:rFonts w:ascii="Courier New" w:hAnsi="Courier New" w:cs="Courier New"/>
+          <w:color w:val="A9B7C6"/>
+          <w:sz w:val="20"/>
+          <w:szCs w:val="20"/>
+          <w:lang w:val="en-US" w:eastAsia="en-US"/>
+        </w:rPr>
+        <w:lastRenderedPageBreak/>
         <w:t xml:space="preserve">    </w:t>
       </w:r>
       <w:r>
@@ -8906,7 +8853,6 @@
           <w:szCs w:val="20"/>
           <w:lang w:val="en-US" w:eastAsia="en-US"/>
         </w:rPr>
-        <w:lastRenderedPageBreak/>
         <w:t xml:space="preserve">def </w:t>
       </w:r>
       <w:r>
@@ -11523,6 +11469,16 @@
           <w:lang w:val="en-US" w:eastAsia="en-US"/>
         </w:rPr>
         <w:br/>
+      </w:r>
+      <w:r>
+        <w:rPr>
+          <w:rFonts w:ascii="Courier New" w:hAnsi="Courier New" w:cs="Courier New"/>
+          <w:color w:val="A9B7C6"/>
+          <w:sz w:val="20"/>
+          <w:szCs w:val="20"/>
+          <w:lang w:val="en-US" w:eastAsia="en-US"/>
+        </w:rPr>
+        <w:lastRenderedPageBreak/>
         <w:t xml:space="preserve">            j = </w:t>
       </w:r>
       <w:r>
@@ -11634,7 +11590,6 @@
           <w:szCs w:val="20"/>
           <w:lang w:val="en-US" w:eastAsia="en-US"/>
         </w:rPr>
-        <w:lastRenderedPageBreak/>
         <w:br/>
         <w:t xml:space="preserve">    </w:t>
       </w:r>
@@ -13967,6 +13922,7 @@
           <w:szCs w:val="20"/>
           <w:lang w:val="en-US" w:eastAsia="en-US"/>
         </w:rPr>
+        <w:lastRenderedPageBreak/>
         <w:br/>
       </w:r>
       <w:r>
@@ -14008,16 +13964,6 @@
           <w:lang w:val="en-US" w:eastAsia="en-US"/>
         </w:rPr>
         <w:br/>
-      </w:r>
-      <w:r>
-        <w:rPr>
-          <w:rFonts w:ascii="Courier New" w:hAnsi="Courier New" w:cs="Courier New"/>
-          <w:color w:val="A9B7C6"/>
-          <w:sz w:val="20"/>
-          <w:szCs w:val="20"/>
-          <w:lang w:val="en-US" w:eastAsia="en-US"/>
-        </w:rPr>
-        <w:lastRenderedPageBreak/>
         <w:t xml:space="preserve">    inv_count = </w:t>
       </w:r>
       <w:r>
@@ -15517,6 +15463,10 @@
         <w:jc w:val="center"/>
       </w:pPr>
       <w:r>
+        <w:rPr>
+          <w:noProof/>
+        </w:rPr>
+        <w:lastRenderedPageBreak/>
         <w:drawing>
           <wp:inline distT="0" distB="0" distL="0" distR="0" wp14:anchorId="3384FF0C" wp14:editId="6C613631">
             <wp:extent cx="6119495" cy="1371600"/>
@@ -15562,7 +15512,6 @@
         </w:rPr>
       </w:pPr>
       <w:r>
-        <w:lastRenderedPageBreak/>
         <w:t xml:space="preserve">Рисунок 3.1 – </w:t>
       </w:r>
       <w:r>
@@ -15590,6 +15539,9 @@
         <w:jc w:val="center"/>
       </w:pPr>
       <w:r>
+        <w:rPr>
+          <w:noProof/>
+        </w:rPr>
         <w:drawing>
           <wp:inline distT="0" distB="0" distL="0" distR="0" wp14:anchorId="086304F5" wp14:editId="55AF8E33">
             <wp:extent cx="6119495" cy="1463675"/>
@@ -16325,6 +16277,7 @@
               </w:rPr>
             </w:pPr>
             <w:r>
+              <w:lastRenderedPageBreak/>
               <w:t xml:space="preserve">Стан </w:t>
             </w:r>
             <w:r>
@@ -16837,7 +16790,6 @@
               <w:ind w:firstLine="0"/>
             </w:pPr>
             <w:r>
-              <w:lastRenderedPageBreak/>
               <w:t xml:space="preserve">Стан </w:t>
             </w:r>
             <w:r>
@@ -22171,7 +22123,7 @@
     <w:lsdException w:name="Table Web 2" w:semiHidden="1" w:unhideWhenUsed="1"/>
     <w:lsdException w:name="Table Web 3" w:semiHidden="1" w:unhideWhenUsed="1"/>
     <w:lsdException w:name="Balloon Text" w:semiHidden="1" w:unhideWhenUsed="1"/>
-    <w:lsdException w:name="Table Grid" w:semiHidden="1" w:uiPriority="59" w:unhideWhenUsed="1"/>
+    <w:lsdException w:name="Table Grid" w:uiPriority="59"/>
     <w:lsdException w:name="Table Theme" w:semiHidden="1" w:unhideWhenUsed="1"/>
     <w:lsdException w:name="Placeholder Text" w:semiHidden="1"/>
     <w:lsdException w:name="No Spacing" w:uiPriority="1" w:qFormat="1"/>

</xml_diff>